<commit_message>
Added some text to Verkefni3.docx
</commit_message>
<xml_diff>
--- a/Verkefni3.docx
+++ b/Verkefni3.docx
@@ -10,6 +10,7 @@
       </w:pPr>
       <w:r>
         <w:rPr>
+          <w:noProof/>
           <w:lang w:val="is-IS"/>
         </w:rPr>
         <w:drawing>
@@ -72,6 +73,7 @@
       </w:r>
       <w:r>
         <w:rPr>
+          <w:noProof/>
           <w:lang w:val="is-IS"/>
         </w:rPr>
         <w:drawing>
@@ -228,8 +230,6 @@
         </w:rPr>
         <w:t xml:space="preserve"> Önnur módel eins og göngin, hæðirnar og trén eru okkar smíði. </w:t>
       </w:r>
-      <w:bookmarkStart w:id="0" w:name="_GoBack"/>
-      <w:bookmarkEnd w:id="0"/>
       <w:r>
         <w:rPr>
           <w:lang w:val="is-IS"/>
@@ -272,6 +272,46 @@
           <w:lang w:val="is-IS"/>
         </w:rPr>
         <w:t xml:space="preserve"> </w:t>
+      </w:r>
+    </w:p>
+    <w:p>
+      <w:pPr>
+        <w:rPr>
+          <w:lang w:val="is-IS"/>
+        </w:rPr>
+      </w:pPr>
+      <w:r>
+        <w:rPr>
+          <w:lang w:val="is-IS"/>
+        </w:rPr>
+        <w:t>Göngum var bætt við enda vegsins og vatnsins til að hylja það að bílarnir séu að hverfa og að birtast.</w:t>
+      </w:r>
+      <w:bookmarkStart w:id="0" w:name="_GoBack"/>
+      <w:bookmarkEnd w:id="0"/>
+    </w:p>
+    <w:p>
+      <w:pPr>
+        <w:rPr>
+          <w:lang w:val="is-IS"/>
+        </w:rPr>
+      </w:pPr>
+      <w:r>
+        <w:rPr>
+          <w:lang w:val="is-IS"/>
+        </w:rPr>
+        <w:t xml:space="preserve">Við höfðum tvær viðbætur við grunnforritið. Annarsvegar lesum við ply skjöl eins og kom fram áður, að auki ferðast bílarnir, skjaldbökurnar og trjádrumbarnir </w:t>
+      </w:r>
+      <w:r>
+        <w:rPr>
+          <w:lang w:val="is-IS"/>
+        </w:rPr>
+        <w:t xml:space="preserve">mishratt eftir því hvar þeir eru staddir. Bílarnir birtast með jöfnu millibili en eru færðir aftur </w:t>
+      </w:r>
+      <w:r>
+        <w:rPr>
+          <w:lang w:val="is-IS"/>
+        </w:rPr>
+        <w:t>á upphafsreit þegar þeir eru inni í göngunum svo þeir komi aftur.</w:t>
       </w:r>
     </w:p>
     <w:sectPr>
@@ -339,7 +379,7 @@
 <w:hdr xmlns:wpc="http://schemas.microsoft.com/office/word/2010/wordprocessingCanvas" xmlns:cx="http://schemas.microsoft.com/office/drawing/2014/chartex" xmlns:cx1="http://schemas.microsoft.com/office/drawing/2015/9/8/chartex" xmlns:cx2="http://schemas.microsoft.com/office/drawing/2015/10/21/chartex" xmlns:cx3="http://schemas.microsoft.com/office/drawing/2016/5/9/chartex" xmlns:cx4="http://schemas.microsoft.com/office/drawing/2016/5/10/chartex" xmlns:cx5="http://schemas.microsoft.com/office/drawing/2016/5/11/chartex" xmlns:cx6="http://schemas.microsoft.com/office/drawing/2016/5/12/chartex" xmlns:cx7="http://schemas.microsoft.com/office/drawing/2016/5/13/chartex" xmlns:cx8="http://schemas.microsoft.com/office/drawing/2016/5/14/chartex" xmlns:mc="http://schemas.openxmlformats.org/markup-compatibility/2006" xmlns:aink="http://schemas.microsoft.com/office/drawing/2016/ink" xmlns:am3d="http://schemas.microsoft.com/office/drawing/2017/model3d" xmlns:o="urn:schemas-microsoft-com:office:office" xmlns:r="http://schemas.openxmlformats.org/officeDocument/2006/relationships" xmlns:m="http://schemas.openxmlformats.org/officeDocument/2006/math" xmlns:v="urn:schemas-microsoft-com:vml" xmlns:wp14="http://schemas.microsoft.com/office/word/2010/wordprocessingDrawing" xmlns:wp="http://schemas.openxmlformats.org/drawingml/2006/wordprocessingDrawing" xmlns:w10="urn:schemas-microsoft-com:office:word" xmlns:w="http://schemas.openxmlformats.org/wordprocessingml/2006/main" xmlns:w14="http://schemas.microsoft.com/office/word/2010/wordml" xmlns:w15="http://schemas.microsoft.com/office/word/2012/wordml" xmlns:w16cid="http://schemas.microsoft.com/office/word/2016/wordml/cid" xmlns:w16se="http://schemas.microsoft.com/office/word/2015/wordml/symex" xmlns:wpg="http://schemas.microsoft.com/office/word/2010/wordprocessingGroup" xmlns:wpi="http://schemas.microsoft.com/office/word/2010/wordprocessingInk" xmlns:wne="http://schemas.microsoft.com/office/word/2006/wordml" xmlns:wps="http://schemas.microsoft.com/office/word/2010/wordprocessingShape" mc:Ignorable="w14 w15 w16se w16cid wp14">
   <w:p>
     <w:pPr>
-      <w:pStyle w:val="Suhaus"/>
+      <w:pStyle w:val="Header"/>
     </w:pPr>
     <w:r>
       <w:t>TÖL203M</w:t>
@@ -774,17 +814,17 @@
     <w:lsdException w:name="Unresolved Mention" w:semiHidden="1" w:unhideWhenUsed="1"/>
     <w:lsdException w:name="Smart Link" w:semiHidden="1" w:unhideWhenUsed="1"/>
   </w:latentStyles>
-  <w:style w:type="paragraph" w:default="1" w:styleId="Venjulegur">
+  <w:style w:type="paragraph" w:default="1" w:styleId="Normal">
     <w:name w:val="Normal"/>
     <w:qFormat/>
   </w:style>
-  <w:style w:type="character" w:default="1" w:styleId="Sjlfgefinleturgermlsgreinar">
+  <w:style w:type="character" w:default="1" w:styleId="DefaultParagraphFont">
     <w:name w:val="Default Paragraph Font"/>
     <w:uiPriority w:val="1"/>
     <w:semiHidden/>
     <w:unhideWhenUsed/>
   </w:style>
-  <w:style w:type="table" w:default="1" w:styleId="Tafla-venjuleg">
+  <w:style w:type="table" w:default="1" w:styleId="TableNormal">
     <w:name w:val="Normal Table"/>
     <w:uiPriority w:val="99"/>
     <w:semiHidden/>
@@ -799,16 +839,16 @@
       </w:tblCellMar>
     </w:tblPr>
   </w:style>
-  <w:style w:type="numbering" w:default="1" w:styleId="Enginnlisti">
+  <w:style w:type="numbering" w:default="1" w:styleId="NoList">
     <w:name w:val="No List"/>
     <w:uiPriority w:val="99"/>
     <w:semiHidden/>
     <w:unhideWhenUsed/>
   </w:style>
-  <w:style w:type="paragraph" w:styleId="Suhaus">
+  <w:style w:type="paragraph" w:styleId="Header">
     <w:name w:val="header"/>
-    <w:basedOn w:val="Venjulegur"/>
-    <w:link w:val="SuhausStaf"/>
+    <w:basedOn w:val="Normal"/>
+    <w:link w:val="HeaderChar"/>
     <w:uiPriority w:val="99"/>
     <w:unhideWhenUsed/>
     <w:rsid w:val="0056289D"/>
@@ -820,17 +860,17 @@
       <w:spacing w:after="0" w:line="240" w:lineRule="auto"/>
     </w:pPr>
   </w:style>
-  <w:style w:type="character" w:customStyle="1" w:styleId="SuhausStaf">
-    <w:name w:val="Síðuhaus Staf"/>
-    <w:basedOn w:val="Sjlfgefinleturgermlsgreinar"/>
-    <w:link w:val="Suhaus"/>
+  <w:style w:type="character" w:customStyle="1" w:styleId="HeaderChar">
+    <w:name w:val="Header Char"/>
+    <w:basedOn w:val="DefaultParagraphFont"/>
+    <w:link w:val="Header"/>
     <w:uiPriority w:val="99"/>
     <w:rsid w:val="0056289D"/>
   </w:style>
-  <w:style w:type="paragraph" w:styleId="Suftur">
+  <w:style w:type="paragraph" w:styleId="Footer">
     <w:name w:val="footer"/>
-    <w:basedOn w:val="Venjulegur"/>
-    <w:link w:val="SufturStaf"/>
+    <w:basedOn w:val="Normal"/>
+    <w:link w:val="FooterChar"/>
     <w:uiPriority w:val="99"/>
     <w:unhideWhenUsed/>
     <w:rsid w:val="0056289D"/>
@@ -842,21 +882,21 @@
       <w:spacing w:after="0" w:line="240" w:lineRule="auto"/>
     </w:pPr>
   </w:style>
-  <w:style w:type="character" w:customStyle="1" w:styleId="SufturStaf">
-    <w:name w:val="Síðufótur Staf"/>
-    <w:basedOn w:val="Sjlfgefinleturgermlsgreinar"/>
-    <w:link w:val="Suftur"/>
+  <w:style w:type="character" w:customStyle="1" w:styleId="FooterChar">
+    <w:name w:val="Footer Char"/>
+    <w:basedOn w:val="DefaultParagraphFont"/>
+    <w:link w:val="Footer"/>
     <w:uiPriority w:val="99"/>
     <w:rsid w:val="0056289D"/>
   </w:style>
   <w:style w:type="character" w:customStyle="1" w:styleId="right">
     <w:name w:val="right"/>
-    <w:basedOn w:val="Sjlfgefinleturgermlsgreinar"/>
+    <w:basedOn w:val="DefaultParagraphFont"/>
     <w:rsid w:val="00887595"/>
   </w:style>
-  <w:style w:type="character" w:styleId="Tengill">
+  <w:style w:type="character" w:styleId="Hyperlink">
     <w:name w:val="Hyperlink"/>
-    <w:basedOn w:val="Sjlfgefinleturgermlsgreinar"/>
+    <w:basedOn w:val="DefaultParagraphFont"/>
     <w:uiPriority w:val="99"/>
     <w:unhideWhenUsed/>
     <w:rsid w:val="00B470DB"/>
@@ -865,9 +905,9 @@
       <w:u w:val="single"/>
     </w:rPr>
   </w:style>
-  <w:style w:type="character" w:styleId="Ekkileystrtilgreiningu">
+  <w:style w:type="character" w:styleId="UnresolvedMention">
     <w:name w:val="Unresolved Mention"/>
-    <w:basedOn w:val="Sjlfgefinleturgermlsgreinar"/>
+    <w:basedOn w:val="DefaultParagraphFont"/>
     <w:uiPriority w:val="99"/>
     <w:semiHidden/>
     <w:unhideWhenUsed/>
@@ -877,9 +917,9 @@
       <w:shd w:val="clear" w:color="auto" w:fill="E1DFDD"/>
     </w:rPr>
   </w:style>
-  <w:style w:type="paragraph" w:styleId="Mlsgreinlista">
+  <w:style w:type="paragraph" w:styleId="ListParagraph">
     <w:name w:val="List Paragraph"/>
-    <w:basedOn w:val="Venjulegur"/>
+    <w:basedOn w:val="Normal"/>
     <w:uiPriority w:val="34"/>
     <w:qFormat/>
     <w:rsid w:val="00DD3405"/>
@@ -888,9 +928,9 @@
       <w:contextualSpacing/>
     </w:pPr>
   </w:style>
-  <w:style w:type="character" w:styleId="NotaurTengill">
+  <w:style w:type="character" w:styleId="FollowedHyperlink">
     <w:name w:val="FollowedHyperlink"/>
-    <w:basedOn w:val="Sjlfgefinleturgermlsgreinar"/>
+    <w:basedOn w:val="DefaultParagraphFont"/>
     <w:uiPriority w:val="99"/>
     <w:semiHidden/>
     <w:unhideWhenUsed/>
@@ -900,10 +940,10 @@
       <w:u w:val="single"/>
     </w:rPr>
   </w:style>
-  <w:style w:type="paragraph" w:styleId="HTML-forsnii">
+  <w:style w:type="paragraph" w:styleId="HTMLPreformatted">
     <w:name w:val="HTML Preformatted"/>
-    <w:basedOn w:val="Venjulegur"/>
-    <w:link w:val="HTML-forsniiStaf"/>
+    <w:basedOn w:val="Normal"/>
+    <w:link w:val="HTMLPreformattedChar"/>
     <w:uiPriority w:val="99"/>
     <w:unhideWhenUsed/>
     <w:rsid w:val="00F5575E"/>
@@ -934,10 +974,10 @@
       <w:szCs w:val="20"/>
     </w:rPr>
   </w:style>
-  <w:style w:type="character" w:customStyle="1" w:styleId="HTML-forsniiStaf">
-    <w:name w:val="HTML-forsniðið Staf"/>
-    <w:basedOn w:val="Sjlfgefinleturgermlsgreinar"/>
-    <w:link w:val="HTML-forsnii"/>
+  <w:style w:type="character" w:customStyle="1" w:styleId="HTMLPreformattedChar">
+    <w:name w:val="HTML Preformatted Char"/>
+    <w:basedOn w:val="DefaultParagraphFont"/>
+    <w:link w:val="HTMLPreformatted"/>
     <w:uiPriority w:val="99"/>
     <w:rsid w:val="00F5575E"/>
     <w:rPr>

</xml_diff>